<commit_message>
latex: con lai chuong 4 chua chuyen tu word sang latex
</commit_message>
<xml_diff>
--- a/FinalReport.docx
+++ b/FinalReport.docx
@@ -15218,12 +15218,7 @@
           </w:tcPr>
           <w:p>
             <w:r>
-              <w:t>Là người chưa đăng nhập vào hệ thống các chức năng đăng nhập, đăng ký để trở thành người dùng của hệ thống, khách cũng có chức năng quên mật khẩu giúp thay đổi mật khẩu khi họ</w:t>
-            </w:r>
-            <w:bookmarkStart w:id="59" w:name="_GoBack"/>
-            <w:bookmarkEnd w:id="59"/>
-            <w:r>
-              <w:t xml:space="preserve"> quên được gửi qua email mà họ đã đăng ký với hệ thống từ trước</w:t>
+              <w:t>Là người chưa đăng nhập vào hệ thống các chức năng đăng nhập, đăng ký để trở thành người dùng của hệ thống, khách cũng có chức năng quên mật khẩu giúp thay đổi mật khẩu khi họ quên được gửi qua email mà họ đã đăng ký với hệ thống từ trước</w:t>
             </w:r>
           </w:p>
         </w:tc>
@@ -15345,13 +15340,8 @@
           </w:tcPr>
           <w:p>
             <w:r>
-              <w:t>Người tìm việc là người dùng của hệ thống được cung cấp thêm các chức năng như: ứng tuyển công việc, trao đổi công việc</w:t>
-            </w:r>
-            <w:proofErr w:type="gramStart"/>
-            <w:r>
-              <w:t>,…</w:t>
-            </w:r>
-            <w:proofErr w:type="gramEnd"/>
+              <w:t>Người tìm việc là người dùng của hệ thống được cung cấp thêm các chức năng như: ứng tuyển công việc, trao đổi công việc,…</w:t>
+            </w:r>
           </w:p>
         </w:tc>
       </w:tr>
@@ -15766,13 +15756,8 @@
             </w:r>
             <w:r>
               <w:lastRenderedPageBreak/>
-              <w:t>được phân loại theo loại: theo dõi người dùng, tạo công ty</w:t>
-            </w:r>
-            <w:proofErr w:type="gramStart"/>
-            <w:r>
-              <w:t>,…</w:t>
-            </w:r>
-            <w:proofErr w:type="gramEnd"/>
+              <w:t>được phân loại theo loại: theo dõi người dùng, tạo công ty,…</w:t>
+            </w:r>
           </w:p>
         </w:tc>
         <w:tc>
@@ -16088,15 +16073,7 @@
               <w:t xml:space="preserve">Cho phép người dùng </w:t>
             </w:r>
             <w:r>
-              <w:t xml:space="preserve">cập nhật thông tin hồ </w:t>
-            </w:r>
-            <w:proofErr w:type="gramStart"/>
-            <w:r>
-              <w:t>sơ</w:t>
-            </w:r>
-            <w:proofErr w:type="gramEnd"/>
-            <w:r>
-              <w:t xml:space="preserve"> cá nhân: kỹ năng, học vấn, thông tin tổ</w:t>
+              <w:t>cập nhật thông tin hồ sơ cá nhân: kỹ năng, học vấn, thông tin tổ</w:t>
             </w:r>
             <w:r>
               <w:t>ng quan</w:t>
@@ -16748,16 +16725,16 @@
       <w:pPr>
         <w:pStyle w:val="Heading3"/>
       </w:pPr>
-      <w:bookmarkStart w:id="60" w:name="_Ref512427450"/>
-      <w:bookmarkStart w:id="61" w:name="_Toc108374986"/>
+      <w:bookmarkStart w:id="59" w:name="_Ref512427450"/>
+      <w:bookmarkStart w:id="60" w:name="_Toc108374986"/>
       <w:r>
         <w:t xml:space="preserve">Biểu đồ use case phân rã </w:t>
       </w:r>
+      <w:bookmarkEnd w:id="59"/>
+      <w:r>
+        <w:t>“Quản lý người dùng”</w:t>
+      </w:r>
       <w:bookmarkEnd w:id="60"/>
-      <w:r>
-        <w:t>“Quản lý người dùng”</w:t>
-      </w:r>
-      <w:bookmarkEnd w:id="61"/>
     </w:p>
     <w:p>
       <w:pPr>
@@ -16815,7 +16792,7 @@
       <w:pPr>
         <w:pStyle w:val="Caption"/>
       </w:pPr>
-      <w:bookmarkStart w:id="62" w:name="_Toc108086977"/>
+      <w:bookmarkStart w:id="61" w:name="_Toc108086977"/>
       <w:r>
         <w:rPr>
           <w:b/>
@@ -16856,7 +16833,7 @@
       <w:r>
         <w:t xml:space="preserve"> Phân rã Usecase “Quản lý người dùng”</w:t>
       </w:r>
-      <w:bookmarkEnd w:id="62"/>
+      <w:bookmarkEnd w:id="61"/>
     </w:p>
     <w:tbl>
       <w:tblPr>
@@ -17167,7 +17144,7 @@
       <w:pPr>
         <w:pStyle w:val="Heading3"/>
       </w:pPr>
-      <w:bookmarkStart w:id="63" w:name="_Toc108374987"/>
+      <w:bookmarkStart w:id="62" w:name="_Toc108374987"/>
       <w:r>
         <w:t>Biểu đồ use case p</w:t>
       </w:r>
@@ -17180,7 +17157,7 @@
       <w:r>
         <w:t>”</w:t>
       </w:r>
-      <w:bookmarkEnd w:id="63"/>
+      <w:bookmarkEnd w:id="62"/>
     </w:p>
     <w:p>
       <w:pPr>
@@ -17238,7 +17215,7 @@
       <w:pPr>
         <w:pStyle w:val="Caption"/>
       </w:pPr>
-      <w:bookmarkStart w:id="64" w:name="_Toc108086978"/>
+      <w:bookmarkStart w:id="63" w:name="_Toc108086978"/>
       <w:r>
         <w:rPr>
           <w:b/>
@@ -17285,7 +17262,7 @@
       <w:r>
         <w:t>”</w:t>
       </w:r>
-      <w:bookmarkEnd w:id="64"/>
+      <w:bookmarkEnd w:id="63"/>
     </w:p>
     <w:tbl>
       <w:tblPr>
@@ -17538,7 +17515,7 @@
       <w:pPr>
         <w:pStyle w:val="Heading3"/>
       </w:pPr>
-      <w:bookmarkStart w:id="65" w:name="_Toc108374988"/>
+      <w:bookmarkStart w:id="64" w:name="_Toc108374988"/>
       <w:r>
         <w:t xml:space="preserve">Biểu đồ use case phân rã “Quản lý </w:t>
       </w:r>
@@ -17548,7 +17525,7 @@
       <w:r>
         <w:t>”</w:t>
       </w:r>
-      <w:bookmarkEnd w:id="65"/>
+      <w:bookmarkEnd w:id="64"/>
     </w:p>
     <w:p>
       <w:pPr>
@@ -17606,7 +17583,7 @@
       <w:pPr>
         <w:pStyle w:val="Caption"/>
       </w:pPr>
-      <w:bookmarkStart w:id="66" w:name="_Toc108086979"/>
+      <w:bookmarkStart w:id="65" w:name="_Toc108086979"/>
       <w:r>
         <w:rPr>
           <w:b/>
@@ -17653,7 +17630,7 @@
       <w:r>
         <w:t>”</w:t>
       </w:r>
-      <w:bookmarkEnd w:id="66"/>
+      <w:bookmarkEnd w:id="65"/>
     </w:p>
     <w:tbl>
       <w:tblPr>
@@ -17977,11 +17954,11 @@
       <w:pPr>
         <w:pStyle w:val="Heading3"/>
       </w:pPr>
-      <w:bookmarkStart w:id="67" w:name="_Toc108374989"/>
+      <w:bookmarkStart w:id="66" w:name="_Toc108374989"/>
       <w:r>
         <w:t>Biểu đồ use case phân rã “Quản lý tin tuyển dụng”</w:t>
       </w:r>
-      <w:bookmarkEnd w:id="67"/>
+      <w:bookmarkEnd w:id="66"/>
     </w:p>
     <w:p>
       <w:pPr>
@@ -18039,7 +18016,7 @@
       <w:pPr>
         <w:pStyle w:val="Caption"/>
       </w:pPr>
-      <w:bookmarkStart w:id="68" w:name="_Toc108086980"/>
+      <w:bookmarkStart w:id="67" w:name="_Toc108086980"/>
       <w:r>
         <w:rPr>
           <w:b/>
@@ -18086,7 +18063,7 @@
       <w:r>
         <w:t>Phân rã Usecase “Quản lý tin tuyển dụng”</w:t>
       </w:r>
-      <w:bookmarkEnd w:id="68"/>
+      <w:bookmarkEnd w:id="67"/>
     </w:p>
     <w:tbl>
       <w:tblPr>
@@ -18209,13 +18186,8 @@
           </w:tcPr>
           <w:p>
             <w:r>
-              <w:t>Thống kê danh sách tin tuyển dụng có trong hệ thống: theo tên, số lượng người theo dõi</w:t>
-            </w:r>
-            <w:proofErr w:type="gramStart"/>
-            <w:r>
-              <w:t>,…</w:t>
-            </w:r>
-            <w:proofErr w:type="gramEnd"/>
+              <w:t>Thống kê danh sách tin tuyển dụng có trong hệ thống: theo tên, số lượng người theo dõi,…</w:t>
+            </w:r>
           </w:p>
         </w:tc>
         <w:tc>
@@ -18338,7 +18310,7 @@
       <w:pPr>
         <w:pStyle w:val="Heading3"/>
       </w:pPr>
-      <w:bookmarkStart w:id="69" w:name="_Toc108374990"/>
+      <w:bookmarkStart w:id="68" w:name="_Toc108374990"/>
       <w:r>
         <w:t>Biểu đồ use case phân rã “Quản lý</w:t>
       </w:r>
@@ -18348,7 +18320,7 @@
       <w:r>
         <w:t>”</w:t>
       </w:r>
-      <w:bookmarkEnd w:id="69"/>
+      <w:bookmarkEnd w:id="68"/>
     </w:p>
     <w:p>
       <w:pPr>
@@ -18406,7 +18378,7 @@
       <w:pPr>
         <w:pStyle w:val="Caption"/>
       </w:pPr>
-      <w:bookmarkStart w:id="70" w:name="_Toc108086981"/>
+      <w:bookmarkStart w:id="69" w:name="_Toc108086981"/>
       <w:r>
         <w:rPr>
           <w:b/>
@@ -18453,7 +18425,7 @@
       <w:r>
         <w:t>Phân rã Usecase “Quản lý kỹ năng”</w:t>
       </w:r>
-      <w:bookmarkEnd w:id="70"/>
+      <w:bookmarkEnd w:id="69"/>
     </w:p>
     <w:tbl>
       <w:tblPr>
@@ -18587,13 +18559,8 @@
             </w:r>
             <w:r>
               <w:lastRenderedPageBreak/>
-              <w:t>trong hệ thống: tên, số lượng công việc, số lượng người dùng</w:t>
-            </w:r>
-            <w:proofErr w:type="gramStart"/>
-            <w:r>
-              <w:t>,…</w:t>
-            </w:r>
-            <w:proofErr w:type="gramEnd"/>
+              <w:t>trong hệ thống: tên, số lượng công việc, số lượng người dùng,…</w:t>
+            </w:r>
           </w:p>
         </w:tc>
         <w:tc>
@@ -18672,7 +18639,7 @@
       <w:pPr>
         <w:pStyle w:val="Heading3"/>
       </w:pPr>
-      <w:bookmarkStart w:id="71" w:name="_Toc108374991"/>
+      <w:bookmarkStart w:id="70" w:name="_Toc108374991"/>
       <w:r>
         <w:t>Biểu đồ use case phân rã “</w:t>
       </w:r>
@@ -18682,7 +18649,7 @@
       <w:r>
         <w:t>”</w:t>
       </w:r>
-      <w:bookmarkEnd w:id="71"/>
+      <w:bookmarkEnd w:id="70"/>
     </w:p>
     <w:p>
       <w:pPr>
@@ -18740,7 +18707,7 @@
       <w:pPr>
         <w:pStyle w:val="Caption"/>
       </w:pPr>
-      <w:bookmarkStart w:id="72" w:name="_Toc108086982"/>
+      <w:bookmarkStart w:id="71" w:name="_Toc108086982"/>
       <w:r>
         <w:rPr>
           <w:b/>
@@ -18781,7 +18748,7 @@
       <w:r>
         <w:t xml:space="preserve"> Phân rã Usecase “Theo dõi”</w:t>
       </w:r>
-      <w:bookmarkEnd w:id="72"/>
+      <w:bookmarkEnd w:id="71"/>
     </w:p>
     <w:tbl>
       <w:tblPr>
@@ -19037,12 +19004,12 @@
       <w:pPr>
         <w:pStyle w:val="Heading3"/>
       </w:pPr>
-      <w:bookmarkStart w:id="73" w:name="_Toc108374992"/>
+      <w:bookmarkStart w:id="72" w:name="_Toc108374992"/>
       <w:r>
         <w:lastRenderedPageBreak/>
         <w:t>Biểu đồ use case phân rã “Tìm kiếm”</w:t>
       </w:r>
-      <w:bookmarkEnd w:id="73"/>
+      <w:bookmarkEnd w:id="72"/>
     </w:p>
     <w:p>
       <w:pPr>
@@ -19100,7 +19067,7 @@
       <w:pPr>
         <w:pStyle w:val="Caption"/>
       </w:pPr>
-      <w:bookmarkStart w:id="74" w:name="_Toc108086983"/>
+      <w:bookmarkStart w:id="73" w:name="_Toc108086983"/>
       <w:r>
         <w:rPr>
           <w:b/>
@@ -19141,7 +19108,7 @@
       <w:r>
         <w:t xml:space="preserve"> Phân rã Usecase “Tìm kiếm”</w:t>
       </w:r>
-      <w:bookmarkEnd w:id="74"/>
+      <w:bookmarkEnd w:id="73"/>
     </w:p>
     <w:tbl>
       <w:tblPr>
@@ -19468,11 +19435,11 @@
       <w:pPr>
         <w:pStyle w:val="Heading3"/>
       </w:pPr>
-      <w:bookmarkStart w:id="75" w:name="_Toc108374993"/>
+      <w:bookmarkStart w:id="74" w:name="_Toc108374993"/>
       <w:r>
         <w:t>Biểu đồ use case phân rã “Quản lý công ty của tôi”</w:t>
       </w:r>
-      <w:bookmarkEnd w:id="75"/>
+      <w:bookmarkEnd w:id="74"/>
     </w:p>
     <w:p>
       <w:pPr>
@@ -19530,7 +19497,7 @@
       <w:pPr>
         <w:pStyle w:val="Caption"/>
       </w:pPr>
-      <w:bookmarkStart w:id="76" w:name="_Toc108086984"/>
+      <w:bookmarkStart w:id="75" w:name="_Toc108086984"/>
       <w:r>
         <w:rPr>
           <w:b/>
@@ -19571,7 +19538,7 @@
       <w:r>
         <w:t xml:space="preserve"> Phân rã Usecase “Quản lý công ty của tôi”</w:t>
       </w:r>
-      <w:bookmarkEnd w:id="76"/>
+      <w:bookmarkEnd w:id="75"/>
     </w:p>
     <w:tbl>
       <w:tblPr>
@@ -19899,11 +19866,11 @@
       <w:pPr>
         <w:pStyle w:val="Heading3"/>
       </w:pPr>
-      <w:bookmarkStart w:id="77" w:name="_Toc108374994"/>
+      <w:bookmarkStart w:id="76" w:name="_Toc108374994"/>
       <w:r>
         <w:t>Quy trình nghiệp vụ</w:t>
       </w:r>
-      <w:bookmarkEnd w:id="77"/>
+      <w:bookmarkEnd w:id="76"/>
     </w:p>
     <w:p>
       <w:pPr>
@@ -20269,7 +20236,7 @@
       <w:pPr>
         <w:pStyle w:val="Caption"/>
       </w:pPr>
-      <w:bookmarkStart w:id="78" w:name="_Toc107061571"/>
+      <w:bookmarkStart w:id="77" w:name="_Toc107061571"/>
       <w:r>
         <w:rPr>
           <w:b/>
@@ -20316,7 +20283,7 @@
       <w:r>
         <w:t>Quy trình đăng tin tuyển dụng</w:t>
       </w:r>
-      <w:bookmarkEnd w:id="78"/>
+      <w:bookmarkEnd w:id="77"/>
     </w:p>
     <w:p>
       <w:pPr>
@@ -20378,7 +20345,7 @@
           <w:b/>
         </w:rPr>
       </w:pPr>
-      <w:bookmarkStart w:id="79" w:name="_Toc108086985"/>
+      <w:bookmarkStart w:id="78" w:name="_Toc108086985"/>
       <w:r>
         <w:rPr>
           <w:b/>
@@ -20425,7 +20392,7 @@
       <w:r>
         <w:t>Biểu đồ hoạt động đăng tin tuyển dụng</w:t>
       </w:r>
-      <w:bookmarkEnd w:id="79"/>
+      <w:bookmarkEnd w:id="78"/>
     </w:p>
     <w:p>
       <w:pPr>
@@ -20775,7 +20742,7 @@
       <w:pPr>
         <w:pStyle w:val="Caption"/>
       </w:pPr>
-      <w:bookmarkStart w:id="80" w:name="_Toc107061572"/>
+      <w:bookmarkStart w:id="79" w:name="_Toc107061572"/>
       <w:r>
         <w:rPr>
           <w:b/>
@@ -20822,7 +20789,7 @@
       <w:r>
         <w:t>Quy trình thay đổi chủ của tin tuyển dụng</w:t>
       </w:r>
-      <w:bookmarkEnd w:id="80"/>
+      <w:bookmarkEnd w:id="79"/>
     </w:p>
     <w:p>
       <w:pPr>
@@ -20880,7 +20847,7 @@
       <w:pPr>
         <w:pStyle w:val="Caption"/>
       </w:pPr>
-      <w:bookmarkStart w:id="81" w:name="_Toc108086986"/>
+      <w:bookmarkStart w:id="80" w:name="_Toc108086986"/>
       <w:r>
         <w:rPr>
           <w:b/>
@@ -20927,26 +20894,26 @@
       <w:r>
         <w:t>Biều đồ hoạt động thay đổi chủ của tin tuyển dụng</w:t>
       </w:r>
-      <w:bookmarkEnd w:id="81"/>
+      <w:bookmarkEnd w:id="80"/>
     </w:p>
     <w:p>
       <w:pPr>
         <w:pStyle w:val="Heading2"/>
       </w:pPr>
-      <w:bookmarkStart w:id="82" w:name="_Ref510820909"/>
-      <w:bookmarkStart w:id="83" w:name="_Toc510882201"/>
-      <w:bookmarkStart w:id="84" w:name="_Ref512671043"/>
-      <w:bookmarkStart w:id="85" w:name="_Toc108374995"/>
+      <w:bookmarkStart w:id="81" w:name="_Ref510820909"/>
+      <w:bookmarkStart w:id="82" w:name="_Toc510882201"/>
+      <w:bookmarkStart w:id="83" w:name="_Ref512671043"/>
+      <w:bookmarkStart w:id="84" w:name="_Toc108374995"/>
       <w:r>
         <w:t xml:space="preserve">Đặc tả </w:t>
       </w:r>
+      <w:bookmarkEnd w:id="81"/>
       <w:bookmarkEnd w:id="82"/>
+      <w:r>
+        <w:t>chức năng</w:t>
+      </w:r>
       <w:bookmarkEnd w:id="83"/>
-      <w:r>
-        <w:t>chức năng</w:t>
-      </w:r>
       <w:bookmarkEnd w:id="84"/>
-      <w:bookmarkEnd w:id="85"/>
     </w:p>
     <w:p>
       <w:pPr>
@@ -20955,7 +20922,7 @@
           <w:lang w:val="vi-VN"/>
         </w:rPr>
       </w:pPr>
-      <w:bookmarkStart w:id="86" w:name="_Toc108374996"/>
+      <w:bookmarkStart w:id="85" w:name="_Toc108374996"/>
       <w:r>
         <w:rPr>
           <w:lang w:val="vi-VN"/>
@@ -20971,7 +20938,7 @@
       <w:r>
         <w:t>”</w:t>
       </w:r>
-      <w:bookmarkEnd w:id="86"/>
+      <w:bookmarkEnd w:id="85"/>
     </w:p>
     <w:tbl>
       <w:tblPr>
@@ -23005,7 +22972,7 @@
       <w:pPr>
         <w:pStyle w:val="Caption"/>
       </w:pPr>
-      <w:bookmarkStart w:id="87" w:name="_Toc107061573"/>
+      <w:bookmarkStart w:id="86" w:name="_Toc107061573"/>
       <w:r>
         <w:rPr>
           <w:b/>
@@ -23052,7 +23019,7 @@
       <w:r>
         <w:t>”</w:t>
       </w:r>
-      <w:bookmarkEnd w:id="87"/>
+      <w:bookmarkEnd w:id="86"/>
     </w:p>
     <w:p>
       <w:r>
@@ -23436,7 +23403,7 @@
       <w:pPr>
         <w:pStyle w:val="Heading3"/>
       </w:pPr>
-      <w:bookmarkStart w:id="88" w:name="_Toc108374997"/>
+      <w:bookmarkStart w:id="87" w:name="_Toc108374997"/>
       <w:r>
         <w:rPr>
           <w:lang w:val="vi-VN"/>
@@ -23452,7 +23419,7 @@
       <w:r>
         <w:t>”</w:t>
       </w:r>
-      <w:bookmarkEnd w:id="88"/>
+      <w:bookmarkEnd w:id="87"/>
     </w:p>
     <w:tbl>
       <w:tblPr>
@@ -23750,8 +23717,7 @@
             </w:tblPr>
             <w:tblGrid>
               <w:gridCol w:w="670"/>
-              <w:gridCol w:w="1545"/>
-              <w:gridCol w:w="93"/>
+              <w:gridCol w:w="1638"/>
               <w:gridCol w:w="4100"/>
             </w:tblGrid>
             <w:tr>
@@ -23780,7 +23746,7 @@
               </w:tc>
               <w:tc>
                 <w:tcPr>
-                  <w:tcW w:w="1545" w:type="dxa"/>
+                  <w:tcW w:w="1638" w:type="dxa"/>
                   <w:tcBorders>
                     <w:bottom w:val="single" w:sz="4" w:space="0" w:color="auto"/>
                   </w:tcBorders>
@@ -23805,8 +23771,7 @@
               </w:tc>
               <w:tc>
                 <w:tcPr>
-                  <w:tcW w:w="4193" w:type="dxa"/>
-                  <w:gridSpan w:val="2"/>
+                  <w:tcW w:w="4100" w:type="dxa"/>
                   <w:tcBorders>
                     <w:bottom w:val="single" w:sz="4" w:space="0" w:color="auto"/>
                   </w:tcBorders>
@@ -23850,7 +23815,6 @@
               <w:tc>
                 <w:tcPr>
                   <w:tcW w:w="1638" w:type="dxa"/>
-                  <w:gridSpan w:val="2"/>
                   <w:tcBorders>
                     <w:right w:val="nil"/>
                   </w:tcBorders>
@@ -23906,7 +23870,6 @@
               <w:tc>
                 <w:tcPr>
                   <w:tcW w:w="1638" w:type="dxa"/>
-                  <w:gridSpan w:val="2"/>
                   <w:tcBorders>
                     <w:right w:val="nil"/>
                   </w:tcBorders>
@@ -23962,7 +23925,6 @@
               <w:tc>
                 <w:tcPr>
                   <w:tcW w:w="1638" w:type="dxa"/>
-                  <w:gridSpan w:val="2"/>
                   <w:tcBorders>
                     <w:right w:val="nil"/>
                   </w:tcBorders>
@@ -24018,7 +23980,6 @@
               <w:tc>
                 <w:tcPr>
                   <w:tcW w:w="1638" w:type="dxa"/>
-                  <w:gridSpan w:val="2"/>
                   <w:tcBorders>
                     <w:right w:val="nil"/>
                   </w:tcBorders>
@@ -24455,7 +24416,7 @@
       <w:pPr>
         <w:pStyle w:val="Caption"/>
       </w:pPr>
-      <w:bookmarkStart w:id="89" w:name="_Toc107061574"/>
+      <w:bookmarkStart w:id="88" w:name="_Toc107061574"/>
       <w:r>
         <w:rPr>
           <w:b/>
@@ -24502,13 +24463,13 @@
       <w:r>
         <w:t>”</w:t>
       </w:r>
-      <w:bookmarkEnd w:id="89"/>
+      <w:bookmarkEnd w:id="88"/>
     </w:p>
     <w:p>
       <w:pPr>
         <w:pStyle w:val="Heading3"/>
       </w:pPr>
-      <w:bookmarkStart w:id="90" w:name="_Toc108374998"/>
+      <w:bookmarkStart w:id="89" w:name="_Toc108374998"/>
       <w:r>
         <w:t>Đặc tả use case “</w:t>
       </w:r>
@@ -24518,7 +24479,7 @@
       <w:r>
         <w:t>”</w:t>
       </w:r>
-      <w:bookmarkEnd w:id="90"/>
+      <w:bookmarkEnd w:id="89"/>
     </w:p>
     <w:tbl>
       <w:tblPr>
@@ -24824,8 +24785,7 @@
             </w:tblPr>
             <w:tblGrid>
               <w:gridCol w:w="670"/>
-              <w:gridCol w:w="1545"/>
-              <w:gridCol w:w="93"/>
+              <w:gridCol w:w="1638"/>
               <w:gridCol w:w="4100"/>
             </w:tblGrid>
             <w:tr>
@@ -24854,7 +24814,7 @@
               </w:tc>
               <w:tc>
                 <w:tcPr>
-                  <w:tcW w:w="1545" w:type="dxa"/>
+                  <w:tcW w:w="1638" w:type="dxa"/>
                   <w:tcBorders>
                     <w:bottom w:val="single" w:sz="4" w:space="0" w:color="auto"/>
                   </w:tcBorders>
@@ -24879,8 +24839,7 @@
               </w:tc>
               <w:tc>
                 <w:tcPr>
-                  <w:tcW w:w="4193" w:type="dxa"/>
-                  <w:gridSpan w:val="2"/>
+                  <w:tcW w:w="4100" w:type="dxa"/>
                   <w:tcBorders>
                     <w:bottom w:val="single" w:sz="4" w:space="0" w:color="auto"/>
                   </w:tcBorders>
@@ -24923,7 +24882,6 @@
               <w:tc>
                 <w:tcPr>
                   <w:tcW w:w="1638" w:type="dxa"/>
-                  <w:gridSpan w:val="2"/>
                   <w:tcBorders>
                     <w:right w:val="nil"/>
                   </w:tcBorders>
@@ -24979,7 +24937,6 @@
               <w:tc>
                 <w:tcPr>
                   <w:tcW w:w="1638" w:type="dxa"/>
-                  <w:gridSpan w:val="2"/>
                   <w:tcBorders>
                     <w:right w:val="nil"/>
                   </w:tcBorders>
@@ -25044,7 +25001,6 @@
               <w:tc>
                 <w:tcPr>
                   <w:tcW w:w="1638" w:type="dxa"/>
-                  <w:gridSpan w:val="2"/>
                   <w:tcBorders>
                     <w:right w:val="nil"/>
                   </w:tcBorders>
@@ -25103,7 +25059,6 @@
               <w:tc>
                 <w:tcPr>
                   <w:tcW w:w="1638" w:type="dxa"/>
-                  <w:gridSpan w:val="2"/>
                   <w:tcBorders>
                     <w:right w:val="nil"/>
                   </w:tcBorders>
@@ -25156,7 +25111,6 @@
               <w:tc>
                 <w:tcPr>
                   <w:tcW w:w="1638" w:type="dxa"/>
-                  <w:gridSpan w:val="2"/>
                   <w:tcBorders>
                     <w:right w:val="nil"/>
                   </w:tcBorders>
@@ -25206,15 +25160,13 @@
                   </w:pPr>
                   <w:r>
                     <w:lastRenderedPageBreak/>
-                    <w:cr/>
-                    <w:t>.</w:t>
+                    <w:t>7.</w:t>
                   </w:r>
                 </w:p>
               </w:tc>
               <w:tc>
                 <w:tcPr>
                   <w:tcW w:w="1638" w:type="dxa"/>
-                  <w:gridSpan w:val="2"/>
                   <w:tcBorders>
                     <w:right w:val="nil"/>
                   </w:tcBorders>
@@ -25547,7 +25499,7 @@
       <w:pPr>
         <w:pStyle w:val="Caption"/>
       </w:pPr>
-      <w:bookmarkStart w:id="91" w:name="_Toc107061575"/>
+      <w:bookmarkStart w:id="90" w:name="_Toc107061575"/>
       <w:r>
         <w:rPr>
           <w:b/>
@@ -25594,11 +25546,11 @@
       <w:r>
         <w:t>”</w:t>
       </w:r>
-      <w:bookmarkEnd w:id="91"/>
+      <w:bookmarkEnd w:id="90"/>
     </w:p>
     <w:p>
       <w:r>
-        <w:t>Dữ liệu đầu vào (**)</w:t>
+        <w:t>Dữ liệu đầu vào (*)</w:t>
       </w:r>
     </w:p>
     <w:tbl>
@@ -26321,7 +26273,7 @@
       <w:pPr>
         <w:pStyle w:val="Heading3"/>
       </w:pPr>
-      <w:bookmarkStart w:id="92" w:name="_Toc108374999"/>
+      <w:bookmarkStart w:id="91" w:name="_Toc108374999"/>
       <w:r>
         <w:t>Đặc tả usecase “</w:t>
       </w:r>
@@ -26331,7 +26283,7 @@
       <w:r>
         <w:t>”</w:t>
       </w:r>
-      <w:bookmarkEnd w:id="92"/>
+      <w:bookmarkEnd w:id="91"/>
     </w:p>
     <w:tbl>
       <w:tblPr>
@@ -26631,8 +26583,7 @@
             <w:tblGrid>
               <w:gridCol w:w="670"/>
               <w:gridCol w:w="1545"/>
-              <w:gridCol w:w="93"/>
-              <w:gridCol w:w="4100"/>
+              <w:gridCol w:w="4193"/>
             </w:tblGrid>
             <w:tr>
               <w:tc>
@@ -26686,7 +26637,6 @@
               <w:tc>
                 <w:tcPr>
                   <w:tcW w:w="4193" w:type="dxa"/>
-                  <w:gridSpan w:val="2"/>
                   <w:tcBorders>
                     <w:bottom w:val="single" w:sz="4" w:space="0" w:color="auto"/>
                   </w:tcBorders>
@@ -26728,8 +26678,7 @@
               </w:tc>
               <w:tc>
                 <w:tcPr>
-                  <w:tcW w:w="1638" w:type="dxa"/>
-                  <w:gridSpan w:val="2"/>
+                  <w:tcW w:w="1545" w:type="dxa"/>
                   <w:tcBorders>
                     <w:right w:val="nil"/>
                   </w:tcBorders>
@@ -26747,7 +26696,7 @@
               </w:tc>
               <w:tc>
                 <w:tcPr>
-                  <w:tcW w:w="4100" w:type="dxa"/>
+                  <w:tcW w:w="4193" w:type="dxa"/>
                   <w:tcBorders>
                     <w:left w:val="nil"/>
                   </w:tcBorders>
@@ -26781,8 +26730,7 @@
               </w:tc>
               <w:tc>
                 <w:tcPr>
-                  <w:tcW w:w="1638" w:type="dxa"/>
-                  <w:gridSpan w:val="2"/>
+                  <w:tcW w:w="1545" w:type="dxa"/>
                   <w:tcBorders>
                     <w:right w:val="nil"/>
                   </w:tcBorders>
@@ -26800,7 +26748,7 @@
               </w:tc>
               <w:tc>
                 <w:tcPr>
-                  <w:tcW w:w="4100" w:type="dxa"/>
+                  <w:tcW w:w="4193" w:type="dxa"/>
                   <w:tcBorders>
                     <w:left w:val="nil"/>
                   </w:tcBorders>
@@ -26846,8 +26794,7 @@
               </w:tc>
               <w:tc>
                 <w:tcPr>
-                  <w:tcW w:w="1638" w:type="dxa"/>
-                  <w:gridSpan w:val="2"/>
+                  <w:tcW w:w="1545" w:type="dxa"/>
                   <w:tcBorders>
                     <w:right w:val="nil"/>
                   </w:tcBorders>
@@ -26865,7 +26812,7 @@
               </w:tc>
               <w:tc>
                 <w:tcPr>
-                  <w:tcW w:w="4100" w:type="dxa"/>
+                  <w:tcW w:w="4193" w:type="dxa"/>
                   <w:tcBorders>
                     <w:left w:val="nil"/>
                   </w:tcBorders>
@@ -26905,8 +26852,7 @@
               </w:tc>
               <w:tc>
                 <w:tcPr>
-                  <w:tcW w:w="1638" w:type="dxa"/>
-                  <w:gridSpan w:val="2"/>
+                  <w:tcW w:w="1545" w:type="dxa"/>
                   <w:tcBorders>
                     <w:right w:val="nil"/>
                   </w:tcBorders>
@@ -26924,7 +26870,7 @@
               </w:tc>
               <w:tc>
                 <w:tcPr>
-                  <w:tcW w:w="4100" w:type="dxa"/>
+                  <w:tcW w:w="4193" w:type="dxa"/>
                   <w:tcBorders>
                     <w:left w:val="nil"/>
                   </w:tcBorders>
@@ -26968,8 +26914,7 @@
               </w:tc>
               <w:tc>
                 <w:tcPr>
-                  <w:tcW w:w="1638" w:type="dxa"/>
-                  <w:gridSpan w:val="2"/>
+                  <w:tcW w:w="1545" w:type="dxa"/>
                   <w:tcBorders>
                     <w:right w:val="nil"/>
                   </w:tcBorders>
@@ -26987,7 +26932,7 @@
               </w:tc>
               <w:tc>
                 <w:tcPr>
-                  <w:tcW w:w="4100" w:type="dxa"/>
+                  <w:tcW w:w="4193" w:type="dxa"/>
                   <w:tcBorders>
                     <w:left w:val="nil"/>
                   </w:tcBorders>
@@ -27033,8 +26978,7 @@
               </w:tc>
               <w:tc>
                 <w:tcPr>
-                  <w:tcW w:w="1638" w:type="dxa"/>
-                  <w:gridSpan w:val="2"/>
+                  <w:tcW w:w="1545" w:type="dxa"/>
                   <w:tcBorders>
                     <w:right w:val="nil"/>
                   </w:tcBorders>
@@ -27052,7 +26996,7 @@
               </w:tc>
               <w:tc>
                 <w:tcPr>
-                  <w:tcW w:w="4100" w:type="dxa"/>
+                  <w:tcW w:w="4193" w:type="dxa"/>
                   <w:tcBorders>
                     <w:left w:val="nil"/>
                   </w:tcBorders>
@@ -27086,8 +27030,7 @@
               </w:tc>
               <w:tc>
                 <w:tcPr>
-                  <w:tcW w:w="1638" w:type="dxa"/>
-                  <w:gridSpan w:val="2"/>
+                  <w:tcW w:w="1545" w:type="dxa"/>
                   <w:tcBorders>
                     <w:right w:val="nil"/>
                   </w:tcBorders>
@@ -27105,7 +27048,7 @@
               </w:tc>
               <w:tc>
                 <w:tcPr>
-                  <w:tcW w:w="4100" w:type="dxa"/>
+                  <w:tcW w:w="4193" w:type="dxa"/>
                   <w:tcBorders>
                     <w:left w:val="nil"/>
                   </w:tcBorders>
@@ -27142,8 +27085,7 @@
               </w:tc>
               <w:tc>
                 <w:tcPr>
-                  <w:tcW w:w="1638" w:type="dxa"/>
-                  <w:gridSpan w:val="2"/>
+                  <w:tcW w:w="1545" w:type="dxa"/>
                   <w:tcBorders>
                     <w:right w:val="nil"/>
                   </w:tcBorders>
@@ -27161,7 +27103,7 @@
               </w:tc>
               <w:tc>
                 <w:tcPr>
-                  <w:tcW w:w="4100" w:type="dxa"/>
+                  <w:tcW w:w="4193" w:type="dxa"/>
                   <w:tcBorders>
                     <w:left w:val="nil"/>
                   </w:tcBorders>
@@ -27601,7 +27543,7 @@
       <w:pPr>
         <w:pStyle w:val="Caption"/>
       </w:pPr>
-      <w:bookmarkStart w:id="93" w:name="_Toc107061576"/>
+      <w:bookmarkStart w:id="92" w:name="_Toc107061576"/>
       <w:r>
         <w:rPr>
           <w:b/>
@@ -27648,7 +27590,7 @@
       <w:r>
         <w:t>”</w:t>
       </w:r>
-      <w:bookmarkEnd w:id="93"/>
+      <w:bookmarkEnd w:id="92"/>
     </w:p>
     <w:p>
       <w:r>
@@ -27937,7 +27879,7 @@
       <w:pPr>
         <w:pStyle w:val="Heading3"/>
       </w:pPr>
-      <w:bookmarkStart w:id="94" w:name="_Toc108375000"/>
+      <w:bookmarkStart w:id="93" w:name="_Toc108375000"/>
       <w:r>
         <w:t>Đặc tả use case “</w:t>
       </w:r>
@@ -27947,7 +27889,7 @@
       <w:r>
         <w:t>”</w:t>
       </w:r>
-      <w:bookmarkEnd w:id="94"/>
+      <w:bookmarkEnd w:id="93"/>
     </w:p>
     <w:tbl>
       <w:tblPr>
@@ -28238,365 +28180,6 @@
             <w:tcW w:w="6695" w:type="dxa"/>
             <w:gridSpan w:val="3"/>
           </w:tcPr>
-          <w:tbl>
-            <w:tblPr>
-              <w:tblW w:w="6408" w:type="dxa"/>
-              <w:tblBorders>
-                <w:top w:val="single" w:sz="4" w:space="0" w:color="auto"/>
-                <w:left w:val="single" w:sz="4" w:space="0" w:color="auto"/>
-                <w:bottom w:val="single" w:sz="4" w:space="0" w:color="auto"/>
-                <w:right w:val="single" w:sz="4" w:space="0" w:color="auto"/>
-                <w:insideH w:val="single" w:sz="4" w:space="0" w:color="auto"/>
-                <w:insideV w:val="single" w:sz="4" w:space="0" w:color="auto"/>
-              </w:tblBorders>
-              <w:tblLook w:val="01E0" w:firstRow="1" w:lastRow="1" w:firstColumn="1" w:lastColumn="1" w:noHBand="0" w:noVBand="0"/>
-            </w:tblPr>
-            <w:tblGrid>
-              <w:gridCol w:w="708"/>
-              <w:gridCol w:w="1633"/>
-              <w:gridCol w:w="4067"/>
-            </w:tblGrid>
-            <w:tr>
-              <w:tc>
-                <w:tcPr>
-                  <w:tcW w:w="708" w:type="dxa"/>
-                  <w:shd w:val="clear" w:color="auto" w:fill="auto"/>
-                </w:tcPr>
-                <w:p>
-                  <w:pPr>
-                    <w:pStyle w:val="TableCaptionSmall"/>
-                    <w:jc w:val="both"/>
-                    <w:rPr>
-                      <w:rFonts w:ascii="Times New Roman" w:hAnsi="Times New Roman" w:cs="Times New Roman"/>
-                      <w:sz w:val="24"/>
-                    </w:rPr>
-                  </w:pPr>
-                  <w:r>
-                    <w:rPr>
-                      <w:rFonts w:ascii="Times New Roman" w:hAnsi="Times New Roman" w:cs="Times New Roman"/>
-                      <w:sz w:val="24"/>
-                    </w:rPr>
-                    <w:t>STT</w:t>
-                  </w:r>
-                </w:p>
-              </w:tc>
-              <w:tc>
-                <w:tcPr>
-                  <w:tcW w:w="1633" w:type="dxa"/>
-                  <w:tcBorders>
-                    <w:bottom w:val="single" w:sz="4" w:space="0" w:color="auto"/>
-                  </w:tcBorders>
-                  <w:shd w:val="clear" w:color="auto" w:fill="auto"/>
-                </w:tcPr>
-                <w:p>
-                  <w:pPr>
-                    <w:pStyle w:val="TableCaptionSmall"/>
-                    <w:rPr>
-                      <w:rFonts w:ascii="Times New Roman" w:hAnsi="Times New Roman" w:cs="Times New Roman"/>
-                      <w:sz w:val="24"/>
-                    </w:rPr>
-                  </w:pPr>
-                  <w:r>
-                    <w:rPr>
-                      <w:rFonts w:ascii="Times New Roman" w:hAnsi="Times New Roman" w:cs="Times New Roman"/>
-                      <w:sz w:val="24"/>
-                    </w:rPr>
-                    <w:t>Thực hiện bởi</w:t>
-                  </w:r>
-                </w:p>
-              </w:tc>
-              <w:tc>
-                <w:tcPr>
-                  <w:tcW w:w="4067" w:type="dxa"/>
-                  <w:tcBorders>
-                    <w:bottom w:val="single" w:sz="4" w:space="0" w:color="auto"/>
-                  </w:tcBorders>
-                  <w:shd w:val="clear" w:color="auto" w:fill="auto"/>
-                </w:tcPr>
-                <w:p>
-                  <w:pPr>
-                    <w:pStyle w:val="TableCaptionSmall"/>
-                    <w:ind w:left="547"/>
-                    <w:rPr>
-                      <w:rFonts w:ascii="Times New Roman" w:hAnsi="Times New Roman" w:cs="Times New Roman"/>
-                      <w:sz w:val="24"/>
-                    </w:rPr>
-                  </w:pPr>
-                  <w:r>
-                    <w:rPr>
-                      <w:rFonts w:ascii="Times New Roman" w:hAnsi="Times New Roman" w:cs="Times New Roman"/>
-                      <w:sz w:val="24"/>
-                    </w:rPr>
-                    <w:t>Hành động</w:t>
-                  </w:r>
-                </w:p>
-              </w:tc>
-            </w:tr>
-            <w:tr>
-              <w:trPr>
-                <w:trHeight w:val="485"/>
-              </w:trPr>
-              <w:tc>
-                <w:tcPr>
-                  <w:tcW w:w="708" w:type="dxa"/>
-                </w:tcPr>
-                <w:p>
-                  <w:pPr>
-                    <w:spacing w:before="120"/>
-                    <w:jc w:val="center"/>
-                  </w:pPr>
-                  <w:r>
-                    <w:t>1.</w:t>
-                  </w:r>
-                </w:p>
-              </w:tc>
-              <w:tc>
-                <w:tcPr>
-                  <w:tcW w:w="1633" w:type="dxa"/>
-                  <w:tcBorders>
-                    <w:right w:val="nil"/>
-                  </w:tcBorders>
-                </w:tcPr>
-                <w:p>
-                  <w:pPr>
-                    <w:widowControl w:val="0"/>
-                    <w:spacing w:after="40"/>
-                    <w:ind w:left="105"/>
-                  </w:pPr>
-                  <w:r>
-                    <w:t>Người dùng</w:t>
-                  </w:r>
-                </w:p>
-              </w:tc>
-              <w:tc>
-                <w:tcPr>
-                  <w:tcW w:w="4067" w:type="dxa"/>
-                  <w:tcBorders>
-                    <w:left w:val="nil"/>
-                  </w:tcBorders>
-                </w:tcPr>
-                <w:p>
-                  <w:pPr>
-                    <w:widowControl w:val="0"/>
-                    <w:spacing w:after="40"/>
-                  </w:pPr>
-                  <w:r>
-                    <w:t>Nhấn nút “trao đổi”</w:t>
-                  </w:r>
-                </w:p>
-              </w:tc>
-            </w:tr>
-            <w:tr>
-              <w:tc>
-                <w:tcPr>
-                  <w:tcW w:w="708" w:type="dxa"/>
-                </w:tcPr>
-                <w:p>
-                  <w:pPr>
-                    <w:spacing w:before="120"/>
-                    <w:jc w:val="center"/>
-                  </w:pPr>
-                  <w:r>
-                    <w:t>2.</w:t>
-                  </w:r>
-                </w:p>
-              </w:tc>
-              <w:tc>
-                <w:tcPr>
-                  <w:tcW w:w="1633" w:type="dxa"/>
-                  <w:tcBorders>
-                    <w:right w:val="nil"/>
-                  </w:tcBorders>
-                </w:tcPr>
-                <w:p>
-                  <w:pPr>
-                    <w:widowControl w:val="0"/>
-                    <w:spacing w:after="40"/>
-                    <w:ind w:left="105"/>
-                    <w:rPr>
-                      <w:lang w:val="vi-VN"/>
-                    </w:rPr>
-                  </w:pPr>
-                  <w:r>
-                    <w:rPr>
-                      <w:lang w:val="vi-VN"/>
-                    </w:rPr>
-                    <w:t>Hệ thống</w:t>
-                  </w:r>
-                </w:p>
-              </w:tc>
-              <w:tc>
-                <w:tcPr>
-                  <w:tcW w:w="4067" w:type="dxa"/>
-                  <w:tcBorders>
-                    <w:left w:val="nil"/>
-                  </w:tcBorders>
-                </w:tcPr>
-                <w:p>
-                  <w:pPr>
-                    <w:widowControl w:val="0"/>
-                    <w:spacing w:after="40"/>
-                  </w:pPr>
-                  <w:r>
-                    <w:t>Kiểm tra người dùng hợp lệ</w:t>
-                  </w:r>
-                </w:p>
-              </w:tc>
-            </w:tr>
-            <w:tr>
-              <w:tc>
-                <w:tcPr>
-                  <w:tcW w:w="708" w:type="dxa"/>
-                </w:tcPr>
-                <w:p>
-                  <w:pPr>
-                    <w:spacing w:before="120"/>
-                    <w:jc w:val="center"/>
-                  </w:pPr>
-                  <w:r>
-                    <w:t>3.</w:t>
-                  </w:r>
-                </w:p>
-              </w:tc>
-              <w:tc>
-                <w:tcPr>
-                  <w:tcW w:w="1633" w:type="dxa"/>
-                  <w:tcBorders>
-                    <w:right w:val="nil"/>
-                  </w:tcBorders>
-                </w:tcPr>
-                <w:p>
-                  <w:pPr>
-                    <w:widowControl w:val="0"/>
-                    <w:spacing w:after="40"/>
-                    <w:ind w:left="105"/>
-                  </w:pPr>
-                  <w:r>
-                    <w:t>Hệ thống</w:t>
-                  </w:r>
-                </w:p>
-              </w:tc>
-              <w:tc>
-                <w:tcPr>
-                  <w:tcW w:w="4067" w:type="dxa"/>
-                  <w:tcBorders>
-                    <w:left w:val="nil"/>
-                  </w:tcBorders>
-                </w:tcPr>
-                <w:p>
-                  <w:pPr>
-                    <w:widowControl w:val="0"/>
-                    <w:spacing w:after="40"/>
-                  </w:pPr>
-                  <w:r>
-                    <w:t>Gửi thông báo kết nối đến người được trao đổi</w:t>
-                  </w:r>
-                </w:p>
-              </w:tc>
-            </w:tr>
-            <w:tr>
-              <w:tc>
-                <w:tcPr>
-                  <w:tcW w:w="708" w:type="dxa"/>
-                </w:tcPr>
-                <w:p>
-                  <w:pPr>
-                    <w:spacing w:before="120"/>
-                    <w:jc w:val="center"/>
-                  </w:pPr>
-                  <w:r>
-                    <w:t>4</w:t>
-                  </w:r>
-                </w:p>
-              </w:tc>
-              <w:tc>
-                <w:tcPr>
-                  <w:tcW w:w="1633" w:type="dxa"/>
-                  <w:tcBorders>
-                    <w:right w:val="nil"/>
-                  </w:tcBorders>
-                </w:tcPr>
-                <w:p>
-                  <w:pPr>
-                    <w:widowControl w:val="0"/>
-                    <w:spacing w:after="40"/>
-                    <w:ind w:left="105"/>
-                  </w:pPr>
-                  <w:r>
-                    <w:t>Hệ thống</w:t>
-                  </w:r>
-                </w:p>
-              </w:tc>
-              <w:tc>
-                <w:tcPr>
-                  <w:tcW w:w="4067" w:type="dxa"/>
-                  <w:tcBorders>
-                    <w:left w:val="nil"/>
-                  </w:tcBorders>
-                </w:tcPr>
-                <w:p>
-                  <w:pPr>
-                    <w:widowControl w:val="0"/>
-                    <w:spacing w:after="40"/>
-                  </w:pPr>
-                  <w:r>
-                    <w:t>Thông báo chờ người dùng khác duyệt trao đổi</w:t>
-                  </w:r>
-                </w:p>
-              </w:tc>
-            </w:tr>
-            <w:tr>
-              <w:tc>
-                <w:tcPr>
-                  <w:tcW w:w="708" w:type="dxa"/>
-                </w:tcPr>
-                <w:p>
-                  <w:pPr>
-                    <w:spacing w:before="120"/>
-                    <w:jc w:val="center"/>
-                  </w:pPr>
-                  <w:r>
-                    <w:t>5</w:t>
-                  </w:r>
-                </w:p>
-              </w:tc>
-              <w:tc>
-                <w:tcPr>
-                  <w:tcW w:w="1633" w:type="dxa"/>
-                  <w:tcBorders>
-                    <w:right w:val="nil"/>
-                  </w:tcBorders>
-                </w:tcPr>
-                <w:p>
-                  <w:pPr>
-                    <w:widowControl w:val="0"/>
-                    <w:spacing w:after="40"/>
-                    <w:ind w:left="105"/>
-                  </w:pPr>
-                  <w:r>
-                    <w:t>Hệ thống</w:t>
-                  </w:r>
-                </w:p>
-              </w:tc>
-              <w:tc>
-                <w:tcPr>
-                  <w:tcW w:w="4067" w:type="dxa"/>
-                  <w:tcBorders>
-                    <w:left w:val="nil"/>
-                  </w:tcBorders>
-                </w:tcPr>
-                <w:p>
-                  <w:pPr>
-                    <w:widowControl w:val="0"/>
-                    <w:spacing w:after="40"/>
-                  </w:pPr>
-                  <w:r>
-                    <w:t>Thông báo chấp nhận hoặc từ chối trao đổi</w:t>
-                  </w:r>
-                </w:p>
-              </w:tc>
-            </w:tr>
-          </w:tbl>
           <w:p>
             <w:pPr>
               <w:pStyle w:val="Bang"/>
@@ -28645,212 +28228,6 @@
             <w:tcW w:w="6695" w:type="dxa"/>
             <w:gridSpan w:val="3"/>
           </w:tcPr>
-          <w:tbl>
-            <w:tblPr>
-              <w:tblW w:w="6408" w:type="dxa"/>
-              <w:tblBorders>
-                <w:top w:val="single" w:sz="4" w:space="0" w:color="auto"/>
-                <w:left w:val="single" w:sz="4" w:space="0" w:color="auto"/>
-                <w:bottom w:val="single" w:sz="4" w:space="0" w:color="auto"/>
-                <w:right w:val="single" w:sz="4" w:space="0" w:color="auto"/>
-                <w:insideH w:val="single" w:sz="4" w:space="0" w:color="auto"/>
-                <w:insideV w:val="single" w:sz="4" w:space="0" w:color="auto"/>
-              </w:tblBorders>
-              <w:tblLook w:val="01E0" w:firstRow="1" w:lastRow="1" w:firstColumn="1" w:lastColumn="1" w:noHBand="0" w:noVBand="0"/>
-            </w:tblPr>
-            <w:tblGrid>
-              <w:gridCol w:w="683"/>
-              <w:gridCol w:w="1638"/>
-              <w:gridCol w:w="4087"/>
-            </w:tblGrid>
-            <w:tr>
-              <w:tc>
-                <w:tcPr>
-                  <w:tcW w:w="683" w:type="dxa"/>
-                  <w:shd w:val="clear" w:color="auto" w:fill="auto"/>
-                </w:tcPr>
-                <w:p>
-                  <w:pPr>
-                    <w:pStyle w:val="TableCaptionSmall"/>
-                    <w:jc w:val="both"/>
-                    <w:rPr>
-                      <w:rFonts w:ascii="Times New Roman" w:hAnsi="Times New Roman" w:cs="Times New Roman"/>
-                      <w:sz w:val="24"/>
-                    </w:rPr>
-                  </w:pPr>
-                  <w:r>
-                    <w:rPr>
-                      <w:rFonts w:ascii="Times New Roman" w:hAnsi="Times New Roman" w:cs="Times New Roman"/>
-                      <w:sz w:val="24"/>
-                    </w:rPr>
-                    <w:t>STT</w:t>
-                  </w:r>
-                </w:p>
-              </w:tc>
-              <w:tc>
-                <w:tcPr>
-                  <w:tcW w:w="1638" w:type="dxa"/>
-                  <w:tcBorders>
-                    <w:bottom w:val="single" w:sz="4" w:space="0" w:color="auto"/>
-                  </w:tcBorders>
-                  <w:shd w:val="clear" w:color="auto" w:fill="auto"/>
-                </w:tcPr>
-                <w:p>
-                  <w:pPr>
-                    <w:pStyle w:val="TableCaptionSmall"/>
-                    <w:rPr>
-                      <w:rFonts w:ascii="Times New Roman" w:hAnsi="Times New Roman" w:cs="Times New Roman"/>
-                      <w:sz w:val="24"/>
-                    </w:rPr>
-                  </w:pPr>
-                  <w:r>
-                    <w:rPr>
-                      <w:rFonts w:ascii="Times New Roman" w:hAnsi="Times New Roman" w:cs="Times New Roman"/>
-                      <w:sz w:val="24"/>
-                    </w:rPr>
-                    <w:t>Thực hiện bởi</w:t>
-                  </w:r>
-                </w:p>
-              </w:tc>
-              <w:tc>
-                <w:tcPr>
-                  <w:tcW w:w="4087" w:type="dxa"/>
-                  <w:tcBorders>
-                    <w:bottom w:val="single" w:sz="4" w:space="0" w:color="auto"/>
-                  </w:tcBorders>
-                  <w:shd w:val="clear" w:color="auto" w:fill="auto"/>
-                </w:tcPr>
-                <w:p>
-                  <w:pPr>
-                    <w:pStyle w:val="TableCaptionSmall"/>
-                    <w:ind w:left="547"/>
-                    <w:rPr>
-                      <w:rFonts w:ascii="Times New Roman" w:hAnsi="Times New Roman" w:cs="Times New Roman"/>
-                      <w:sz w:val="24"/>
-                    </w:rPr>
-                  </w:pPr>
-                  <w:r>
-                    <w:rPr>
-                      <w:rFonts w:ascii="Times New Roman" w:hAnsi="Times New Roman" w:cs="Times New Roman"/>
-                      <w:sz w:val="24"/>
-                    </w:rPr>
-                    <w:t>Hành động</w:t>
-                  </w:r>
-                </w:p>
-              </w:tc>
-            </w:tr>
-            <w:tr>
-              <w:trPr>
-                <w:trHeight w:val="286"/>
-              </w:trPr>
-              <w:tc>
-                <w:tcPr>
-                  <w:tcW w:w="683" w:type="dxa"/>
-                </w:tcPr>
-                <w:p>
-                  <w:pPr>
-                    <w:spacing w:after="40"/>
-                    <w:ind w:left="113"/>
-                    <w:jc w:val="center"/>
-                  </w:pPr>
-                  <w:r>
-                    <w:t>2</w:t>
-                  </w:r>
-                  <w:r>
-                    <w:t>a.</w:t>
-                  </w:r>
-                </w:p>
-              </w:tc>
-              <w:tc>
-                <w:tcPr>
-                  <w:tcW w:w="1638" w:type="dxa"/>
-                  <w:tcBorders>
-                    <w:right w:val="nil"/>
-                  </w:tcBorders>
-                </w:tcPr>
-                <w:p>
-                  <w:pPr>
-                    <w:widowControl w:val="0"/>
-                    <w:ind w:left="113"/>
-                  </w:pPr>
-                  <w:r>
-                    <w:t>Hệ thống</w:t>
-                  </w:r>
-                </w:p>
-              </w:tc>
-              <w:tc>
-                <w:tcPr>
-                  <w:tcW w:w="4087" w:type="dxa"/>
-                  <w:tcBorders>
-                    <w:left w:val="nil"/>
-                  </w:tcBorders>
-                </w:tcPr>
-                <w:p>
-                  <w:pPr>
-                    <w:widowControl w:val="0"/>
-                    <w:ind w:left="113"/>
-                  </w:pPr>
-                  <w:r>
-                    <w:t>Báo không tìm thấy người dùng</w:t>
-                  </w:r>
-                </w:p>
-              </w:tc>
-            </w:tr>
-            <w:tr>
-              <w:tc>
-                <w:tcPr>
-                  <w:tcW w:w="683" w:type="dxa"/>
-                </w:tcPr>
-                <w:p>
-                  <w:pPr>
-                    <w:spacing w:after="40"/>
-                    <w:ind w:left="113"/>
-                    <w:jc w:val="center"/>
-                  </w:pPr>
-                  <w:r>
-                    <w:t>3a</w:t>
-                  </w:r>
-                </w:p>
-              </w:tc>
-              <w:tc>
-                <w:tcPr>
-                  <w:tcW w:w="1638" w:type="dxa"/>
-                  <w:tcBorders>
-                    <w:right w:val="nil"/>
-                  </w:tcBorders>
-                </w:tcPr>
-                <w:p>
-                  <w:pPr>
-                    <w:widowControl w:val="0"/>
-                    <w:ind w:left="113"/>
-                  </w:pPr>
-                  <w:r>
-                    <w:t>Hệ thống</w:t>
-                  </w:r>
-                </w:p>
-              </w:tc>
-              <w:tc>
-                <w:tcPr>
-                  <w:tcW w:w="4087" w:type="dxa"/>
-                  <w:tcBorders>
-                    <w:left w:val="nil"/>
-                  </w:tcBorders>
-                </w:tcPr>
-                <w:p>
-                  <w:pPr>
-                    <w:widowControl w:val="0"/>
-                    <w:ind w:left="113"/>
-                    <w:rPr>
-                      <w:lang w:val="vi-VN"/>
-                    </w:rPr>
-                  </w:pPr>
-                  <w:r>
-                    <w:t>Chuyển hướng đến phòng đã được mở giữa hai người dùng.</w:t>
-                  </w:r>
-                </w:p>
-              </w:tc>
-            </w:tr>
-          </w:tbl>
           <w:p>
             <w:pPr>
               <w:pStyle w:val="Bang"/>
@@ -28937,7 +28314,7 @@
       <w:pPr>
         <w:pStyle w:val="Caption"/>
       </w:pPr>
-      <w:bookmarkStart w:id="95" w:name="_Toc107061577"/>
+      <w:bookmarkStart w:id="94" w:name="_Toc107061577"/>
       <w:r>
         <w:rPr>
           <w:b/>
@@ -28984,13 +28361,13 @@
       <w:r>
         <w:t>”</w:t>
       </w:r>
-      <w:bookmarkEnd w:id="95"/>
+      <w:bookmarkEnd w:id="94"/>
     </w:p>
     <w:p>
       <w:pPr>
         <w:pStyle w:val="Heading3"/>
       </w:pPr>
-      <w:bookmarkStart w:id="96" w:name="_Toc108375001"/>
+      <w:bookmarkStart w:id="95" w:name="_Toc108375001"/>
       <w:r>
         <w:t>Đặc tả use case “</w:t>
       </w:r>
@@ -29000,7 +28377,7 @@
       <w:r>
         <w:t>”</w:t>
       </w:r>
-      <w:bookmarkEnd w:id="96"/>
+      <w:bookmarkEnd w:id="95"/>
     </w:p>
     <w:tbl>
       <w:tblPr>
@@ -29217,7 +28594,6 @@
                 <w:sz w:val="24"/>
                 <w:szCs w:val="24"/>
               </w:rPr>
-              <w:lastRenderedPageBreak/>
               <w:t>Tiền điều kiện</w:t>
             </w:r>
           </w:p>
@@ -29681,6 +29057,7 @@
                     <w:jc w:val="center"/>
                   </w:pPr>
                   <w:r>
+                    <w:lastRenderedPageBreak/>
                     <w:t>6</w:t>
                   </w:r>
                 </w:p>
@@ -29869,6 +29246,7 @@
                 <w:sz w:val="24"/>
                 <w:szCs w:val="24"/>
               </w:rPr>
+              <w:lastRenderedPageBreak/>
               <w:t>Luồng sự kiện thay thế</w:t>
             </w:r>
           </w:p>
@@ -29893,9 +29271,8 @@
             </w:tblPr>
             <w:tblGrid>
               <w:gridCol w:w="708"/>
-              <w:gridCol w:w="1635"/>
-              <w:gridCol w:w="305"/>
-              <w:gridCol w:w="3760"/>
+              <w:gridCol w:w="1657"/>
+              <w:gridCol w:w="4043"/>
             </w:tblGrid>
             <w:tr>
               <w:tc>
@@ -29923,8 +29300,7 @@
               </w:tc>
               <w:tc>
                 <w:tcPr>
-                  <w:tcW w:w="1940" w:type="dxa"/>
-                  <w:gridSpan w:val="2"/>
+                  <w:tcW w:w="1657" w:type="dxa"/>
                   <w:tcBorders>
                     <w:bottom w:val="single" w:sz="4" w:space="0" w:color="auto"/>
                   </w:tcBorders>
@@ -29949,7 +29325,7 @@
               </w:tc>
               <w:tc>
                 <w:tcPr>
-                  <w:tcW w:w="3760" w:type="dxa"/>
+                  <w:tcW w:w="4043" w:type="dxa"/>
                   <w:tcBorders>
                     <w:bottom w:val="single" w:sz="4" w:space="0" w:color="auto"/>
                   </w:tcBorders>
@@ -29998,7 +29374,7 @@
               </w:tc>
               <w:tc>
                 <w:tcPr>
-                  <w:tcW w:w="1635" w:type="dxa"/>
+                  <w:tcW w:w="1657" w:type="dxa"/>
                   <w:tcBorders>
                     <w:right w:val="nil"/>
                   </w:tcBorders>
@@ -30015,8 +29391,7 @@
               </w:tc>
               <w:tc>
                 <w:tcPr>
-                  <w:tcW w:w="4065" w:type="dxa"/>
-                  <w:gridSpan w:val="2"/>
+                  <w:tcW w:w="4043" w:type="dxa"/>
                   <w:tcBorders>
                     <w:left w:val="nil"/>
                   </w:tcBorders>
@@ -30059,7 +29434,7 @@
               </w:tc>
               <w:tc>
                 <w:tcPr>
-                  <w:tcW w:w="1635" w:type="dxa"/>
+                  <w:tcW w:w="1657" w:type="dxa"/>
                   <w:tcBorders>
                     <w:right w:val="nil"/>
                   </w:tcBorders>
@@ -30076,8 +29451,7 @@
               </w:tc>
               <w:tc>
                 <w:tcPr>
-                  <w:tcW w:w="4065" w:type="dxa"/>
-                  <w:gridSpan w:val="2"/>
+                  <w:tcW w:w="4043" w:type="dxa"/>
                   <w:tcBorders>
                     <w:left w:val="nil"/>
                   </w:tcBorders>
@@ -30114,7 +29488,7 @@
               </w:tc>
               <w:tc>
                 <w:tcPr>
-                  <w:tcW w:w="1635" w:type="dxa"/>
+                  <w:tcW w:w="1657" w:type="dxa"/>
                   <w:tcBorders>
                     <w:right w:val="nil"/>
                   </w:tcBorders>
@@ -30131,8 +29505,7 @@
               </w:tc>
               <w:tc>
                 <w:tcPr>
-                  <w:tcW w:w="4065" w:type="dxa"/>
-                  <w:gridSpan w:val="2"/>
+                  <w:tcW w:w="4043" w:type="dxa"/>
                   <w:tcBorders>
                     <w:left w:val="nil"/>
                   </w:tcBorders>
@@ -30235,8 +29608,8 @@
       <w:pPr>
         <w:pStyle w:val="Caption"/>
       </w:pPr>
-      <w:bookmarkStart w:id="97" w:name="_Toc107061578"/>
-      <w:bookmarkStart w:id="98" w:name="_Toc510882202"/>
+      <w:bookmarkStart w:id="96" w:name="_Toc107061578"/>
+      <w:bookmarkStart w:id="97" w:name="_Toc510882202"/>
       <w:r>
         <w:rPr>
           <w:b/>
@@ -30283,7 +29656,7 @@
       <w:r>
         <w:t>”</w:t>
       </w:r>
-      <w:bookmarkEnd w:id="97"/>
+      <w:bookmarkEnd w:id="96"/>
     </w:p>
     <w:p>
       <w:r>
@@ -30345,11 +29718,7 @@
           </w:tcPr>
           <w:p>
             <w:r>
-              <w:t xml:space="preserve">Bắt </w:t>
-            </w:r>
-            <w:r>
-              <w:lastRenderedPageBreak/>
-              <w:t>buộc</w:t>
+              <w:t>Bắt buộc</w:t>
             </w:r>
           </w:p>
         </w:tc>
@@ -30359,7 +29728,6 @@
           </w:tcPr>
           <w:p>
             <w:r>
-              <w:lastRenderedPageBreak/>
               <w:t>Điều kiện hợp lệ</w:t>
             </w:r>
           </w:p>
@@ -30382,7 +29750,6 @@
           </w:tcPr>
           <w:p>
             <w:r>
-              <w:lastRenderedPageBreak/>
               <w:t>1</w:t>
             </w:r>
           </w:p>
@@ -30581,11 +29948,11 @@
       <w:pPr>
         <w:pStyle w:val="Heading3"/>
       </w:pPr>
-      <w:bookmarkStart w:id="99" w:name="_Toc108375002"/>
+      <w:bookmarkStart w:id="98" w:name="_Toc108375002"/>
       <w:r>
         <w:t>Đặc tả use case “Đăng tin tuyển dụng”</w:t>
       </w:r>
-      <w:bookmarkEnd w:id="99"/>
+      <w:bookmarkEnd w:id="98"/>
     </w:p>
     <w:tbl>
       <w:tblPr>
@@ -30702,7 +30069,16 @@
                 <w:sz w:val="24"/>
                 <w:szCs w:val="24"/>
               </w:rPr>
-              <w:t>Đăng tin tuyển dụng</w:t>
+              <w:t xml:space="preserve">Đăng tin </w:t>
+            </w:r>
+            <w:r>
+              <w:rPr>
+                <w:rFonts w:ascii="Times New Roman" w:hAnsi="Times New Roman" w:cs="Times New Roman"/>
+                <w:sz w:val="24"/>
+                <w:szCs w:val="24"/>
+              </w:rPr>
+              <w:lastRenderedPageBreak/>
+              <w:t>tuyển dụng</w:t>
             </w:r>
           </w:p>
         </w:tc>
@@ -30731,6 +30107,7 @@
                 <w:sz w:val="24"/>
                 <w:szCs w:val="24"/>
               </w:rPr>
+              <w:lastRenderedPageBreak/>
               <w:t>Tác nhân</w:t>
             </w:r>
           </w:p>
@@ -30883,13 +30260,13 @@
             </w:tblPr>
             <w:tblGrid>
               <w:gridCol w:w="670"/>
-              <w:gridCol w:w="1636"/>
-              <w:gridCol w:w="4102"/>
+              <w:gridCol w:w="1837"/>
+              <w:gridCol w:w="3901"/>
             </w:tblGrid>
             <w:tr>
               <w:tc>
                 <w:tcPr>
-                  <w:tcW w:w="579" w:type="dxa"/>
+                  <w:tcW w:w="670" w:type="dxa"/>
                   <w:shd w:val="clear" w:color="auto" w:fill="auto"/>
                 </w:tcPr>
                 <w:p>
@@ -30912,7 +30289,7 @@
               </w:tc>
               <w:tc>
                 <w:tcPr>
-                  <w:tcW w:w="1656" w:type="dxa"/>
+                  <w:tcW w:w="1837" w:type="dxa"/>
                   <w:tcBorders>
                     <w:bottom w:val="single" w:sz="4" w:space="0" w:color="auto"/>
                   </w:tcBorders>
@@ -30937,7 +30314,7 @@
               </w:tc>
               <w:tc>
                 <w:tcPr>
-                  <w:tcW w:w="4173" w:type="dxa"/>
+                  <w:tcW w:w="3901" w:type="dxa"/>
                   <w:tcBorders>
                     <w:bottom w:val="single" w:sz="4" w:space="0" w:color="auto"/>
                   </w:tcBorders>
@@ -30968,7 +30345,7 @@
               </w:trPr>
               <w:tc>
                 <w:tcPr>
-                  <w:tcW w:w="579" w:type="dxa"/>
+                  <w:tcW w:w="670" w:type="dxa"/>
                 </w:tcPr>
                 <w:p>
                   <w:pPr>
@@ -30982,7 +30359,7 @@
               </w:tc>
               <w:tc>
                 <w:tcPr>
-                  <w:tcW w:w="1656" w:type="dxa"/>
+                  <w:tcW w:w="1837" w:type="dxa"/>
                   <w:tcBorders>
                     <w:right w:val="nil"/>
                   </w:tcBorders>
@@ -31000,7 +30377,7 @@
               </w:tc>
               <w:tc>
                 <w:tcPr>
-                  <w:tcW w:w="4173" w:type="dxa"/>
+                  <w:tcW w:w="3901" w:type="dxa"/>
                   <w:tcBorders>
                     <w:left w:val="nil"/>
                   </w:tcBorders>
@@ -31019,7 +30396,7 @@
             <w:tr>
               <w:tc>
                 <w:tcPr>
-                  <w:tcW w:w="579" w:type="dxa"/>
+                  <w:tcW w:w="670" w:type="dxa"/>
                 </w:tcPr>
                 <w:p>
                   <w:pPr>
@@ -31033,7 +30410,7 @@
               </w:tc>
               <w:tc>
                 <w:tcPr>
-                  <w:tcW w:w="1656" w:type="dxa"/>
+                  <w:tcW w:w="1837" w:type="dxa"/>
                   <w:tcBorders>
                     <w:right w:val="nil"/>
                   </w:tcBorders>
@@ -31057,7 +30434,7 @@
               </w:tc>
               <w:tc>
                 <w:tcPr>
-                  <w:tcW w:w="4173" w:type="dxa"/>
+                  <w:tcW w:w="3901" w:type="dxa"/>
                   <w:tcBorders>
                     <w:left w:val="nil"/>
                   </w:tcBorders>
@@ -31076,7 +30453,7 @@
             <w:tr>
               <w:tc>
                 <w:tcPr>
-                  <w:tcW w:w="579" w:type="dxa"/>
+                  <w:tcW w:w="670" w:type="dxa"/>
                 </w:tcPr>
                 <w:p>
                   <w:pPr>
@@ -31090,7 +30467,7 @@
               </w:tc>
               <w:tc>
                 <w:tcPr>
-                  <w:tcW w:w="1656" w:type="dxa"/>
+                  <w:tcW w:w="1837" w:type="dxa"/>
                   <w:tcBorders>
                     <w:right w:val="nil"/>
                   </w:tcBorders>
@@ -31108,7 +30485,7 @@
               </w:tc>
               <w:tc>
                 <w:tcPr>
-                  <w:tcW w:w="4173" w:type="dxa"/>
+                  <w:tcW w:w="3901" w:type="dxa"/>
                   <w:tcBorders>
                     <w:left w:val="nil"/>
                   </w:tcBorders>
@@ -31127,7 +30504,7 @@
             <w:tr>
               <w:tc>
                 <w:tcPr>
-                  <w:tcW w:w="579" w:type="dxa"/>
+                  <w:tcW w:w="670" w:type="dxa"/>
                 </w:tcPr>
                 <w:p>
                   <w:pPr>
@@ -31141,7 +30518,7 @@
               </w:tc>
               <w:tc>
                 <w:tcPr>
-                  <w:tcW w:w="1656" w:type="dxa"/>
+                  <w:tcW w:w="1837" w:type="dxa"/>
                   <w:tcBorders>
                     <w:right w:val="nil"/>
                   </w:tcBorders>
@@ -31159,7 +30536,7 @@
               </w:tc>
               <w:tc>
                 <w:tcPr>
-                  <w:tcW w:w="4173" w:type="dxa"/>
+                  <w:tcW w:w="3901" w:type="dxa"/>
                   <w:tcBorders>
                     <w:left w:val="nil"/>
                   </w:tcBorders>
@@ -31181,7 +30558,7 @@
               </w:trPr>
               <w:tc>
                 <w:tcPr>
-                  <w:tcW w:w="579" w:type="dxa"/>
+                  <w:tcW w:w="670" w:type="dxa"/>
                 </w:tcPr>
                 <w:p>
                   <w:pPr>
@@ -31198,7 +30575,7 @@
               </w:tc>
               <w:tc>
                 <w:tcPr>
-                  <w:tcW w:w="1656" w:type="dxa"/>
+                  <w:tcW w:w="1837" w:type="dxa"/>
                   <w:tcBorders>
                     <w:right w:val="nil"/>
                   </w:tcBorders>
@@ -31216,7 +30593,7 @@
               </w:tc>
               <w:tc>
                 <w:tcPr>
-                  <w:tcW w:w="4173" w:type="dxa"/>
+                  <w:tcW w:w="3901" w:type="dxa"/>
                   <w:tcBorders>
                     <w:left w:val="nil"/>
                   </w:tcBorders>
@@ -31238,7 +30615,7 @@
               </w:trPr>
               <w:tc>
                 <w:tcPr>
-                  <w:tcW w:w="579" w:type="dxa"/>
+                  <w:tcW w:w="670" w:type="dxa"/>
                 </w:tcPr>
                 <w:p>
                   <w:pPr>
@@ -31252,7 +30629,7 @@
               </w:tc>
               <w:tc>
                 <w:tcPr>
-                  <w:tcW w:w="1656" w:type="dxa"/>
+                  <w:tcW w:w="1837" w:type="dxa"/>
                   <w:tcBorders>
                     <w:right w:val="nil"/>
                   </w:tcBorders>
@@ -31270,7 +30647,7 @@
               </w:tc>
               <w:tc>
                 <w:tcPr>
-                  <w:tcW w:w="4173" w:type="dxa"/>
+                  <w:tcW w:w="3901" w:type="dxa"/>
                   <w:tcBorders>
                     <w:left w:val="nil"/>
                   </w:tcBorders>
@@ -31292,7 +30669,7 @@
               </w:trPr>
               <w:tc>
                 <w:tcPr>
-                  <w:tcW w:w="579" w:type="dxa"/>
+                  <w:tcW w:w="670" w:type="dxa"/>
                 </w:tcPr>
                 <w:p>
                   <w:pPr>
@@ -31306,7 +30683,7 @@
               </w:tc>
               <w:tc>
                 <w:tcPr>
-                  <w:tcW w:w="1656" w:type="dxa"/>
+                  <w:tcW w:w="1837" w:type="dxa"/>
                   <w:tcBorders>
                     <w:right w:val="nil"/>
                   </w:tcBorders>
@@ -31324,7 +30701,7 @@
               </w:tc>
               <w:tc>
                 <w:tcPr>
-                  <w:tcW w:w="4173" w:type="dxa"/>
+                  <w:tcW w:w="3901" w:type="dxa"/>
                   <w:tcBorders>
                     <w:left w:val="nil"/>
                   </w:tcBorders>
@@ -31346,7 +30723,7 @@
               </w:trPr>
               <w:tc>
                 <w:tcPr>
-                  <w:tcW w:w="579" w:type="dxa"/>
+                  <w:tcW w:w="670" w:type="dxa"/>
                 </w:tcPr>
                 <w:p>
                   <w:pPr>
@@ -31354,14 +30731,13 @@
                     <w:jc w:val="center"/>
                   </w:pPr>
                   <w:r>
-                    <w:lastRenderedPageBreak/>
                     <w:t>8</w:t>
                   </w:r>
                 </w:p>
               </w:tc>
               <w:tc>
                 <w:tcPr>
-                  <w:tcW w:w="1656" w:type="dxa"/>
+                  <w:tcW w:w="1837" w:type="dxa"/>
                   <w:tcBorders>
                     <w:right w:val="nil"/>
                   </w:tcBorders>
@@ -31379,7 +30755,7 @@
               </w:tc>
               <w:tc>
                 <w:tcPr>
-                  <w:tcW w:w="4173" w:type="dxa"/>
+                  <w:tcW w:w="3901" w:type="dxa"/>
                   <w:tcBorders>
                     <w:left w:val="nil"/>
                   </w:tcBorders>
@@ -31435,7 +30811,6 @@
                 <w:sz w:val="24"/>
                 <w:szCs w:val="24"/>
               </w:rPr>
-              <w:lastRenderedPageBreak/>
               <w:t>Luồng sự kiện thay thế</w:t>
             </w:r>
           </w:p>
@@ -31460,9 +30835,8 @@
             </w:tblPr>
             <w:tblGrid>
               <w:gridCol w:w="708"/>
-              <w:gridCol w:w="1635"/>
-              <w:gridCol w:w="305"/>
-              <w:gridCol w:w="3760"/>
+              <w:gridCol w:w="1799"/>
+              <w:gridCol w:w="3901"/>
             </w:tblGrid>
             <w:tr>
               <w:tc>
@@ -31479,6 +30853,7 @@
                       <w:sz w:val="24"/>
                     </w:rPr>
                   </w:pPr>
+                  <w:bookmarkStart w:id="99" w:name="_GoBack"/>
                   <w:r>
                     <w:rPr>
                       <w:rFonts w:ascii="Times New Roman" w:hAnsi="Times New Roman" w:cs="Times New Roman"/>
@@ -31490,8 +30865,7 @@
               </w:tc>
               <w:tc>
                 <w:tcPr>
-                  <w:tcW w:w="1940" w:type="dxa"/>
-                  <w:gridSpan w:val="2"/>
+                  <w:tcW w:w="1799" w:type="dxa"/>
                   <w:tcBorders>
                     <w:bottom w:val="single" w:sz="4" w:space="0" w:color="auto"/>
                   </w:tcBorders>
@@ -31516,7 +30890,7 @@
               </w:tc>
               <w:tc>
                 <w:tcPr>
-                  <w:tcW w:w="3760" w:type="dxa"/>
+                  <w:tcW w:w="3901" w:type="dxa"/>
                   <w:tcBorders>
                     <w:bottom w:val="single" w:sz="4" w:space="0" w:color="auto"/>
                   </w:tcBorders>
@@ -31565,7 +30939,7 @@
               </w:tc>
               <w:tc>
                 <w:tcPr>
-                  <w:tcW w:w="1635" w:type="dxa"/>
+                  <w:tcW w:w="1799" w:type="dxa"/>
                   <w:tcBorders>
                     <w:right w:val="nil"/>
                   </w:tcBorders>
@@ -31582,8 +30956,7 @@
               </w:tc>
               <w:tc>
                 <w:tcPr>
-                  <w:tcW w:w="4065" w:type="dxa"/>
-                  <w:gridSpan w:val="2"/>
+                  <w:tcW w:w="3901" w:type="dxa"/>
                   <w:tcBorders>
                     <w:left w:val="nil"/>
                   </w:tcBorders>
@@ -31594,7 +30967,10 @@
                     <w:ind w:left="113"/>
                   </w:pPr>
                   <w:r>
-                    <w:t>thông báo lỗi</w:t>
+                    <w:t>T</w:t>
+                  </w:r>
+                  <w:r>
+                    <w:t>hông báo lỗi</w:t>
                   </w:r>
                   <w:r>
                     <w:t>: nhập thiếu hoặc sai định dạng các trường</w:t>
@@ -31626,7 +31002,7 @@
               </w:tc>
               <w:tc>
                 <w:tcPr>
-                  <w:tcW w:w="1635" w:type="dxa"/>
+                  <w:tcW w:w="1799" w:type="dxa"/>
                   <w:tcBorders>
                     <w:right w:val="nil"/>
                   </w:tcBorders>
@@ -31643,8 +31019,7 @@
               </w:tc>
               <w:tc>
                 <w:tcPr>
-                  <w:tcW w:w="4065" w:type="dxa"/>
-                  <w:gridSpan w:val="2"/>
+                  <w:tcW w:w="3901" w:type="dxa"/>
                   <w:tcBorders>
                     <w:left w:val="nil"/>
                   </w:tcBorders>
@@ -31660,14 +31035,13 @@
                   <w:r>
                     <w:t>công ty bị khóa</w:t>
                   </w:r>
-                  <w:proofErr w:type="gramStart"/>
                   <w:r>
-                    <w:t>,…</w:t>
+                    <w:t>…</w:t>
                   </w:r>
-                  <w:proofErr w:type="gramEnd"/>
                 </w:p>
               </w:tc>
             </w:tr>
+            <w:bookmarkEnd w:id="99"/>
           </w:tbl>
           <w:p>
             <w:pPr>
@@ -31837,6 +31211,7 @@
           </w:tcPr>
           <w:p>
             <w:r>
+              <w:lastRenderedPageBreak/>
               <w:t>STT</w:t>
             </w:r>
           </w:p>
@@ -32229,7 +31604,6 @@
           </w:tcPr>
           <w:p>
             <w:r>
-              <w:lastRenderedPageBreak/>
               <w:t>6</w:t>
             </w:r>
           </w:p>
@@ -32566,7 +31940,11 @@
           </w:tcPr>
           <w:p>
             <w:r>
-              <w:t>Hạn chót ứng tuyển</w:t>
+              <w:t xml:space="preserve">Hạn chót ứng </w:t>
+            </w:r>
+            <w:r>
+              <w:lastRenderedPageBreak/>
+              <w:t>tuyển</w:t>
             </w:r>
           </w:p>
         </w:tc>
@@ -32576,6 +31954,7 @@
           </w:tcPr>
           <w:p>
             <w:r>
+              <w:lastRenderedPageBreak/>
               <w:t>Có</w:t>
             </w:r>
           </w:p>
@@ -32608,6 +31987,7 @@
           </w:tcPr>
           <w:p>
             <w:r>
+              <w:lastRenderedPageBreak/>
               <w:t>12</w:t>
             </w:r>
           </w:p>
@@ -32672,7 +32052,7 @@
       <w:r>
         <w:t>Yêu cầu phi chức năng</w:t>
       </w:r>
-      <w:bookmarkEnd w:id="98"/>
+      <w:bookmarkEnd w:id="97"/>
       <w:bookmarkEnd w:id="101"/>
     </w:p>
     <w:p>
@@ -32784,7 +32164,6 @@
       </w:pPr>
       <w:bookmarkStart w:id="104" w:name="_Toc108375006"/>
       <w:r>
-        <w:lastRenderedPageBreak/>
         <w:t>Yêu cầu giao diện</w:t>
       </w:r>
       <w:bookmarkEnd w:id="104"/>
@@ -52752,7 +52131,7 @@
         <w:rStyle w:val="PageNumber"/>
         <w:noProof/>
       </w:rPr>
-      <w:t>7</w:t>
+      <w:t>32</w:t>
     </w:r>
     <w:r>
       <w:rPr>
@@ -58020,7 +57399,7 @@
 </file>
 
 <file path=customXml/itemProps1.xml><?xml version="1.0" encoding="utf-8"?>
-<ds:datastoreItem xmlns:ds="http://schemas.openxmlformats.org/officeDocument/2006/customXml" ds:itemID="{13674E10-2D91-4C68-9FB6-B1D0CD5330B0}">
+<ds:datastoreItem xmlns:ds="http://schemas.openxmlformats.org/officeDocument/2006/customXml" ds:itemID="{A943A462-7C3D-49D7-809D-6F084157922A}">
   <ds:schemaRefs>
     <ds:schemaRef ds:uri="http://schemas.openxmlformats.org/officeDocument/2006/bibliography"/>
   </ds:schemaRefs>

</xml_diff>